<commit_message>
Agregué revision 3.0 de Diseño de Interfaces en .doc
</commit_message>
<xml_diff>
--- a/Documentación/Diseño de interfaces (Rev 2.0, .doc).docx
+++ b/Documentación/Diseño de interfaces (Rev 2.0, .doc).docx
@@ -470,9 +470,9 @@
         <w:tblLook w:val="0000"/>
       </w:tblPr>
       <w:tblGrid>
-        <w:gridCol w:w="1763"/>
-        <w:gridCol w:w="82"/>
-        <w:gridCol w:w="1941"/>
+        <w:gridCol w:w="1703"/>
+        <w:gridCol w:w="60"/>
+        <w:gridCol w:w="2023"/>
         <w:gridCol w:w="2160"/>
         <w:gridCol w:w="2822"/>
       </w:tblGrid>
@@ -483,6 +483,7 @@
         <w:tc>
           <w:tcPr>
             <w:tcW w:w="1763" w:type="dxa"/>
+            <w:gridSpan w:val="2"/>
           </w:tcPr>
           <w:p>
             <w:pPr>
@@ -501,7 +502,6 @@
         <w:tc>
           <w:tcPr>
             <w:tcW w:w="2023" w:type="dxa"/>
-            <w:gridSpan w:val="2"/>
           </w:tcPr>
           <w:p>
             <w:pPr>
@@ -561,6 +561,7 @@
         <w:tc>
           <w:tcPr>
             <w:tcW w:w="1763" w:type="dxa"/>
+            <w:gridSpan w:val="2"/>
             <w:vAlign w:val="center"/>
           </w:tcPr>
           <w:p>
@@ -575,7 +576,6 @@
         <w:tc>
           <w:tcPr>
             <w:tcW w:w="2023" w:type="dxa"/>
-            <w:gridSpan w:val="2"/>
             <w:vAlign w:val="center"/>
           </w:tcPr>
           <w:p>
@@ -684,8 +684,7 @@
         </w:trPr>
         <w:tc>
           <w:tcPr>
-            <w:tcW w:w="1845" w:type="dxa"/>
-            <w:gridSpan w:val="2"/>
+            <w:tcW w:w="1703" w:type="dxa"/>
             <w:tcBorders>
               <w:top w:val="single" w:sz="4" w:space="0" w:color="auto"/>
               <w:left w:val="single" w:sz="4" w:space="0" w:color="auto"/>
@@ -705,7 +704,8 @@
         </w:tc>
         <w:tc>
           <w:tcPr>
-            <w:tcW w:w="1941" w:type="dxa"/>
+            <w:tcW w:w="2083" w:type="dxa"/>
+            <w:gridSpan w:val="2"/>
             <w:tcBorders>
               <w:top w:val="single" w:sz="4" w:space="0" w:color="auto"/>
               <w:left w:val="single" w:sz="4" w:space="0" w:color="auto"/>
@@ -845,7 +845,6 @@
         </w:rPr>
       </w:pPr>
     </w:p>
-    <w:p/>
     <w:p>
       <w:pPr>
         <w:rPr>
@@ -869,7 +868,8 @@
     <w:p>
       <w:pPr>
         <w:rPr>
-          <w:rFonts w:ascii="Arial" w:hAnsi="Arial" w:cs="Arial"/>
+          <w:rFonts w:ascii="ArialMT" w:hAnsi="ArialMT" w:cs="ArialMT"/>
+          <w:color w:val="333333"/>
           <w:sz w:val="20"/>
           <w:szCs w:val="20"/>
         </w:rPr>
@@ -878,16 +878,19 @@
     <w:p>
       <w:pPr>
         <w:rPr>
-          <w:rFonts w:ascii="Arial" w:hAnsi="Arial" w:cs="Arial"/>
+          <w:rFonts w:ascii="ArialMT" w:hAnsi="ArialMT" w:cs="ArialMT"/>
+          <w:color w:val="333333"/>
           <w:sz w:val="20"/>
           <w:szCs w:val="20"/>
         </w:rPr>
       </w:pPr>
     </w:p>
-    <w:p>
-      <w:pPr>
-        <w:rPr>
-          <w:rFonts w:ascii="Arial" w:hAnsi="Arial" w:cs="Arial"/>
+    <w:p/>
+    <w:p>
+      <w:pPr>
+        <w:rPr>
+          <w:rFonts w:ascii="ArialMT" w:hAnsi="ArialMT" w:cs="ArialMT"/>
+          <w:color w:val="333333"/>
           <w:sz w:val="20"/>
           <w:szCs w:val="20"/>
         </w:rPr>
@@ -896,16 +899,8 @@
     <w:p>
       <w:pPr>
         <w:rPr>
-          <w:rFonts w:ascii="Arial" w:hAnsi="Arial" w:cs="Arial"/>
-          <w:sz w:val="20"/>
-          <w:szCs w:val="20"/>
-        </w:rPr>
-      </w:pPr>
-    </w:p>
-    <w:p>
-      <w:pPr>
-        <w:rPr>
-          <w:rFonts w:ascii="Arial" w:hAnsi="Arial" w:cs="Arial"/>
+          <w:rFonts w:ascii="ArialMT" w:hAnsi="ArialMT" w:cs="ArialMT"/>
+          <w:color w:val="333333"/>
           <w:sz w:val="20"/>
           <w:szCs w:val="20"/>
         </w:rPr>
@@ -1224,6 +1219,7 @@
       <w:bookmarkStart w:id="2" w:name="_Toc261855998"/>
       <w:bookmarkStart w:id="3" w:name="Contenido"/>
       <w:r>
+        <w:lastRenderedPageBreak/>
         <w:t>Contenido</w:t>
       </w:r>
       <w:bookmarkEnd w:id="0"/>
@@ -1703,23 +1699,7 @@
             <w:noProof/>
             <w:kern w:val="32"/>
           </w:rPr>
-          <w:t>Definición</w:t>
-        </w:r>
-        <w:r>
-          <w:rPr>
-            <w:rStyle w:val="Hipervnculo"/>
-            <w:noProof/>
-            <w:kern w:val="32"/>
-          </w:rPr>
-          <w:t xml:space="preserve"> </w:t>
-        </w:r>
-        <w:r>
-          <w:rPr>
-            <w:rStyle w:val="Hipervnculo"/>
-            <w:noProof/>
-            <w:kern w:val="32"/>
-          </w:rPr>
-          <w:t>de atajos.</w:t>
+          <w:t>Definición de atajos.</w:t>
         </w:r>
         <w:r>
           <w:rPr>
@@ -3965,6 +3945,7 @@
           <w:szCs w:val="24"/>
           <w:lang w:eastAsia="es-AR"/>
         </w:rPr>
+        <w:lastRenderedPageBreak/>
         <w:drawing>
           <wp:inline distT="0" distB="0" distL="0" distR="0">
             <wp:extent cx="2106930" cy="866775"/>
@@ -4897,6 +4878,7 @@
           <w:szCs w:val="24"/>
           <w:lang w:eastAsia="es-AR"/>
         </w:rPr>
+        <w:lastRenderedPageBreak/>
         <w:drawing>
           <wp:inline distT="0" distB="0" distL="0" distR="0">
             <wp:extent cx="2867025" cy="971550"/>
@@ -5901,7 +5883,7 @@
           <w:rFonts w:asciiTheme="majorHAnsi" w:hAnsiTheme="majorHAnsi"/>
           <w:noProof/>
         </w:rPr>
-        <w:t>4</w:t>
+        <w:t>2</w:t>
       </w:r>
     </w:fldSimple>
   </w:p>

</xml_diff>